<commit_message>
KP-50 add kurisu's goal
</commit_message>
<xml_diff>
--- a/Documents/ひろじれんプロジェクト.docx
+++ b/Documents/ひろじれんプロジェクト.docx
@@ -4347,7 +4347,6 @@
             <w:pPr>
               <w:pStyle w:val="a2"/>
               <w:rPr>
-                <w:rFonts w:hint="eastAsia"/>
                 <w:color w:val="000000" w:themeColor="text1"/>
               </w:rPr>
             </w:pPr>
@@ -4386,8 +4385,6 @@
               </w:rPr>
               <w:t>太田</w:t>
             </w:r>
-            <w:bookmarkStart w:id="2" w:name="_GoBack"/>
-            <w:bookmarkEnd w:id="2"/>
           </w:p>
         </w:tc>
       </w:tr>
@@ -4412,7 +4409,7 @@
       <w:pPr>
         <w:pStyle w:val="10"/>
       </w:pPr>
-      <w:bookmarkStart w:id="3" w:name="_Toc6348610"/>
+      <w:bookmarkStart w:id="2" w:name="_Toc6348610"/>
       <w:r>
         <w:rPr>
           <w:rFonts w:hint="eastAsia"/>
@@ -4420,21 +4417,19 @@
         <w:lastRenderedPageBreak/>
         <w:t>はじめに</w:t>
       </w:r>
-      <w:bookmarkEnd w:id="3"/>
+      <w:bookmarkEnd w:id="2"/>
     </w:p>
     <w:p/>
     <w:p>
       <w:pPr>
         <w:ind w:firstLineChars="50" w:firstLine="120"/>
       </w:pPr>
-      <w:proofErr w:type="spellStart"/>
       <w:r>
         <w:rPr>
           <w:rFonts w:hint="eastAsia"/>
         </w:rPr>
         <w:t>hogehoge</w:t>
       </w:r>
-      <w:proofErr w:type="spellEnd"/>
       <w:r>
         <w:rPr>
           <w:rFonts w:hint="eastAsia"/>
@@ -4452,16 +4447,16 @@
           <w:docGrid w:linePitch="285"/>
         </w:sectPr>
       </w:pPr>
-      <w:bookmarkStart w:id="4" w:name="_Toc449275592"/>
-      <w:bookmarkStart w:id="5" w:name="_Toc449345278"/>
+      <w:bookmarkStart w:id="3" w:name="_Toc449275592"/>
+      <w:bookmarkStart w:id="4" w:name="_Toc449345278"/>
     </w:p>
     <w:p>
       <w:pPr>
         <w:pStyle w:val="10"/>
       </w:pPr>
-      <w:bookmarkStart w:id="6" w:name="_Toc6348611"/>
+      <w:bookmarkStart w:id="5" w:name="_Toc6348611"/>
+      <w:bookmarkEnd w:id="3"/>
       <w:bookmarkEnd w:id="4"/>
-      <w:bookmarkEnd w:id="5"/>
       <w:r>
         <w:rPr>
           <w:rFonts w:hint="eastAsia"/>
@@ -4472,18 +4467,18 @@
       <w:r>
         <w:t>プロジェクト</w:t>
       </w:r>
-      <w:bookmarkEnd w:id="6"/>
+      <w:bookmarkEnd w:id="5"/>
     </w:p>
     <w:p/>
     <w:p>
       <w:pPr>
         <w:pStyle w:val="20"/>
       </w:pPr>
-      <w:bookmarkStart w:id="7" w:name="_Toc6348612"/>
+      <w:bookmarkStart w:id="6" w:name="_Toc6348612"/>
       <w:r>
         <w:t>プロジェクトとは</w:t>
       </w:r>
-      <w:bookmarkEnd w:id="7"/>
+      <w:bookmarkEnd w:id="6"/>
     </w:p>
     <w:p>
       <w:pPr>
@@ -5147,7 +5142,7 @@
       <w:pPr>
         <w:pStyle w:val="30"/>
       </w:pPr>
-      <w:bookmarkStart w:id="8" w:name="_Toc6348613"/>
+      <w:bookmarkStart w:id="7" w:name="_Toc6348613"/>
       <w:r>
         <w:t>プロジェクト</w:t>
       </w:r>
@@ -5157,7 +5152,7 @@
         </w:rPr>
         <w:t>の目的と成功の条件</w:t>
       </w:r>
-      <w:bookmarkEnd w:id="8"/>
+      <w:bookmarkEnd w:id="7"/>
     </w:p>
     <w:p>
       <w:r>
@@ -5180,14 +5175,14 @@
       <w:pPr>
         <w:pStyle w:val="30"/>
       </w:pPr>
-      <w:bookmarkStart w:id="9" w:name="_Toc6348614"/>
+      <w:bookmarkStart w:id="8" w:name="_Toc6348614"/>
       <w:r>
         <w:rPr>
           <w:rFonts w:hint="eastAsia"/>
         </w:rPr>
         <w:t>開発プロセス</w:t>
       </w:r>
-      <w:bookmarkEnd w:id="9"/>
+      <w:bookmarkEnd w:id="8"/>
     </w:p>
     <w:p/>
     <w:tbl>
@@ -5343,7 +5338,7 @@
       <w:pPr>
         <w:pStyle w:val="20"/>
       </w:pPr>
-      <w:bookmarkStart w:id="10" w:name="_Toc6348615"/>
+      <w:bookmarkStart w:id="9" w:name="_Toc6348615"/>
       <w:r>
         <w:rPr>
           <w:rFonts w:hint="eastAsia"/>
@@ -5359,7 +5354,7 @@
         </w:rPr>
         <w:t>の目的と成功の条件</w:t>
       </w:r>
-      <w:bookmarkEnd w:id="10"/>
+      <w:bookmarkEnd w:id="9"/>
     </w:p>
     <w:p/>
     <w:p>
@@ -5469,9 +5464,6 @@
           <w:p>
             <w:pPr>
               <w:jc w:val="center"/>
-              <w:rPr>
-                <w:rFonts w:hint="eastAsia"/>
-              </w:rPr>
             </w:pPr>
             <w:r>
               <w:rPr>
@@ -5516,7 +5508,12 @@
           <w:tcPr>
             <w:tcW w:w="1797" w:type="dxa"/>
           </w:tcPr>
-          <w:p/>
+          <w:p>
+            <w:pPr>
+              <w:wordWrap/>
+              <w:jc w:val="center"/>
+            </w:pPr>
+          </w:p>
         </w:tc>
       </w:tr>
       <w:tr>
@@ -5553,77 +5550,10 @@
           <w:tcPr>
             <w:tcW w:w="1797" w:type="dxa"/>
           </w:tcPr>
-          <w:p/>
-        </w:tc>
-      </w:tr>
-      <w:tr>
-        <w:tc>
-          <w:tcPr>
-            <w:tcW w:w="4280" w:type="dxa"/>
-          </w:tcPr>
-          <w:p>
-            <w:r>
-              <w:rPr>
-                <w:rFonts w:hint="eastAsia"/>
-              </w:rPr>
-              <w:t>地区大会でリザルトタイム</w:t>
-            </w:r>
-            <w:r>
-              <w:t>0</w:t>
-            </w:r>
-            <w:r>
-              <w:rPr>
-                <w:rFonts w:hint="eastAsia"/>
-              </w:rPr>
-              <w:t>秒以下を実現する</w:t>
-            </w:r>
-          </w:p>
-        </w:tc>
-        <w:tc>
-          <w:tcPr>
-            <w:tcW w:w="1536" w:type="dxa"/>
-          </w:tcPr>
           <w:p>
             <w:pPr>
               <w:jc w:val="center"/>
             </w:pPr>
-            <w:r>
-              <w:rPr>
-                <w:rFonts w:hint="eastAsia"/>
-              </w:rPr>
-              <w:t>2019/9/15</w:t>
-            </w:r>
-          </w:p>
-        </w:tc>
-        <w:tc>
-          <w:tcPr>
-            <w:tcW w:w="2056" w:type="dxa"/>
-          </w:tcPr>
-          <w:p>
-            <w:r>
-              <w:rPr>
-                <w:rFonts w:hint="eastAsia"/>
-              </w:rPr>
-              <w:t>走行体システム</w:t>
-            </w:r>
-          </w:p>
-        </w:tc>
-        <w:tc>
-          <w:tcPr>
-            <w:tcW w:w="1797" w:type="dxa"/>
-          </w:tcPr>
-          <w:p>
-            <w:pPr>
-              <w:rPr>
-                <w:rFonts w:hint="eastAsia"/>
-              </w:rPr>
-            </w:pPr>
-            <w:r>
-              <w:rPr>
-                <w:rFonts w:hint="eastAsia"/>
-              </w:rPr>
-              <w:t>太田</w:t>
-            </w:r>
           </w:p>
         </w:tc>
       </w:tr>
@@ -5637,16 +5567,16 @@
               <w:rPr>
                 <w:rFonts w:hint="eastAsia"/>
               </w:rPr>
-              <w:t>モデルシートで</w:t>
-            </w:r>
-            <w:r>
-              <w:t>A</w:t>
-            </w:r>
-            <w:r>
-              <w:rPr>
-                <w:rFonts w:hint="eastAsia"/>
-              </w:rPr>
-              <w:t>以上の評価を得る</w:t>
+              <w:t>地区大会でリザルトタイム</w:t>
+            </w:r>
+            <w:r>
+              <w:t>0</w:t>
+            </w:r>
+            <w:r>
+              <w:rPr>
+                <w:rFonts w:hint="eastAsia"/>
+              </w:rPr>
+              <w:t>秒以下を実現する</w:t>
             </w:r>
           </w:p>
         </w:tc>
@@ -5662,7 +5592,7 @@
               <w:rPr>
                 <w:rFonts w:hint="eastAsia"/>
               </w:rPr>
-              <w:t>2019/8/25</w:t>
+              <w:t>2019/9/15</w:t>
             </w:r>
           </w:p>
         </w:tc>
@@ -5675,80 +5605,19 @@
               <w:rPr>
                 <w:rFonts w:hint="eastAsia"/>
               </w:rPr>
-              <w:t>モデルシート</w:t>
+              <w:t>走行体システム</w:t>
             </w:r>
           </w:p>
         </w:tc>
         <w:tc>
           <w:tcPr>
             <w:tcW w:w="1797" w:type="dxa"/>
-          </w:tcPr>
-          <w:p>
-            <w:pPr>
-              <w:rPr>
-                <w:rFonts w:hint="eastAsia"/>
-              </w:rPr>
-            </w:pPr>
-            <w:r>
-              <w:rPr>
-                <w:rFonts w:hint="eastAsia"/>
-              </w:rPr>
-              <w:t>太田</w:t>
-            </w:r>
-          </w:p>
-        </w:tc>
-      </w:tr>
-      <w:tr>
-        <w:tc>
-          <w:tcPr>
-            <w:tcW w:w="4280" w:type="dxa"/>
-          </w:tcPr>
-          <w:p>
-            <w:r>
-              <w:rPr>
-                <w:rFonts w:hint="eastAsia"/>
-              </w:rPr>
-              <w:t>リーン開発の本質を身につける</w:t>
-            </w:r>
-          </w:p>
-        </w:tc>
-        <w:tc>
-          <w:tcPr>
-            <w:tcW w:w="1536" w:type="dxa"/>
           </w:tcPr>
           <w:p>
             <w:pPr>
               <w:jc w:val="center"/>
             </w:pPr>
             <w:r>
-              <w:t>2019/9/15</w:t>
-            </w:r>
-          </w:p>
-        </w:tc>
-        <w:tc>
-          <w:tcPr>
-            <w:tcW w:w="2056" w:type="dxa"/>
-          </w:tcPr>
-          <w:p>
-            <w:r>
-              <w:rPr>
-                <w:rFonts w:hint="eastAsia"/>
-              </w:rPr>
-              <w:t>CI環境</w:t>
-            </w:r>
-          </w:p>
-        </w:tc>
-        <w:tc>
-          <w:tcPr>
-            <w:tcW w:w="1797" w:type="dxa"/>
-          </w:tcPr>
-          <w:p>
-            <w:pPr>
-              <w:rPr>
-                <w:rFonts w:hint="eastAsia"/>
-              </w:rPr>
-            </w:pPr>
-            <w:r>
               <w:rPr>
                 <w:rFonts w:hint="eastAsia"/>
               </w:rPr>
@@ -5763,127 +5632,20 @@
             <w:tcW w:w="4280" w:type="dxa"/>
           </w:tcPr>
           <w:p>
-            <w:pPr>
-              <w:rPr>
-                <w:rFonts w:hint="eastAsia"/>
-              </w:rPr>
-            </w:pPr>
-            <w:r>
-              <w:rPr>
-                <w:rFonts w:hint="eastAsia"/>
-              </w:rPr>
-              <w:t>「画像処理で制御を行う移動型ロボット」</w:t>
-            </w:r>
-            <w:r>
-              <w:rPr>
-                <w:rFonts w:hint="eastAsia"/>
-              </w:rPr>
-              <w:t>を</w:t>
-            </w:r>
-            <w:r>
-              <w:rPr>
-                <w:rFonts w:hint="eastAsia"/>
-              </w:rPr>
-              <w:t>復習を行い</w:t>
-            </w:r>
-            <w:r>
-              <w:rPr>
-                <w:rFonts w:hint="eastAsia"/>
-              </w:rPr>
-              <w:t>、</w:t>
-            </w:r>
-            <w:r>
-              <w:rPr>
-                <w:rFonts w:hint="eastAsia"/>
-              </w:rPr>
-              <w:t>ロボット工学研究への復帰を目指</w:t>
-            </w:r>
-            <w:r>
-              <w:rPr>
-                <w:rFonts w:hint="eastAsia"/>
-              </w:rPr>
-              <w:t>す</w:t>
-            </w:r>
-          </w:p>
-        </w:tc>
-        <w:tc>
-          <w:tcPr>
-            <w:tcW w:w="1536" w:type="dxa"/>
-          </w:tcPr>
-          <w:p>
-            <w:pPr>
-              <w:jc w:val="center"/>
-              <w:rPr>
-                <w:rFonts w:hint="eastAsia"/>
-              </w:rPr>
-            </w:pPr>
-            <w:r>
-              <w:rPr>
-                <w:rFonts w:hint="eastAsia"/>
-              </w:rPr>
-              <w:t>いつまで？</w:t>
-            </w:r>
-          </w:p>
-        </w:tc>
-        <w:tc>
-          <w:tcPr>
-            <w:tcW w:w="2056" w:type="dxa"/>
-          </w:tcPr>
-          <w:p>
-            <w:pPr>
-              <w:rPr>
-                <w:rFonts w:hint="eastAsia"/>
-              </w:rPr>
-            </w:pPr>
-            <w:r>
-              <w:rPr>
-                <w:rFonts w:hint="eastAsia"/>
-              </w:rPr>
-              <w:t>何にする？</w:t>
-            </w:r>
-          </w:p>
-        </w:tc>
-        <w:tc>
-          <w:tcPr>
-            <w:tcW w:w="1797" w:type="dxa"/>
-          </w:tcPr>
-          <w:p>
-            <w:pPr>
-              <w:rPr>
-                <w:rFonts w:hint="eastAsia"/>
-              </w:rPr>
-            </w:pPr>
-            <w:r>
-              <w:rPr>
-                <w:rFonts w:hint="eastAsia"/>
-              </w:rPr>
-              <w:t>くりす</w:t>
-            </w:r>
-          </w:p>
-        </w:tc>
-      </w:tr>
-      <w:tr>
-        <w:tc>
-          <w:tcPr>
-            <w:tcW w:w="4280" w:type="dxa"/>
-          </w:tcPr>
-          <w:p>
-            <w:pPr>
-              <w:rPr>
-                <w:rFonts w:hint="eastAsia"/>
-              </w:rPr>
-            </w:pPr>
-            <w:r>
-              <w:rPr>
-                <w:rFonts w:hint="eastAsia"/>
-              </w:rPr>
-              <w:t>“開発”のやり方を学び、最近悩んでいる「行き当たりばったり」の業務を改善</w:t>
-            </w:r>
-            <w:r>
-              <w:rPr>
-                <w:rFonts w:hint="eastAsia"/>
-              </w:rPr>
-              <w:t>する</w:t>
+            <w:r>
+              <w:rPr>
+                <w:rFonts w:hint="eastAsia"/>
+              </w:rPr>
+              <w:t>モデルシートで</w:t>
+            </w:r>
+            <w:r>
+              <w:t>A</w:t>
+            </w:r>
+            <w:r>
+              <w:rPr>
+                <w:rFonts w:hint="eastAsia"/>
+              </w:rPr>
+              <w:t>以上の評価を得る</w:t>
             </w:r>
           </w:p>
         </w:tc>
@@ -5899,6 +5661,123 @@
               <w:rPr>
                 <w:rFonts w:hint="eastAsia"/>
               </w:rPr>
+              <w:t>2019/8/25</w:t>
+            </w:r>
+          </w:p>
+        </w:tc>
+        <w:tc>
+          <w:tcPr>
+            <w:tcW w:w="2056" w:type="dxa"/>
+          </w:tcPr>
+          <w:p>
+            <w:r>
+              <w:rPr>
+                <w:rFonts w:hint="eastAsia"/>
+              </w:rPr>
+              <w:t>モデルシート</w:t>
+            </w:r>
+          </w:p>
+        </w:tc>
+        <w:tc>
+          <w:tcPr>
+            <w:tcW w:w="1797" w:type="dxa"/>
+          </w:tcPr>
+          <w:p>
+            <w:pPr>
+              <w:jc w:val="center"/>
+            </w:pPr>
+            <w:r>
+              <w:rPr>
+                <w:rFonts w:hint="eastAsia"/>
+              </w:rPr>
+              <w:t>太田</w:t>
+            </w:r>
+          </w:p>
+        </w:tc>
+      </w:tr>
+      <w:tr>
+        <w:tc>
+          <w:tcPr>
+            <w:tcW w:w="4280" w:type="dxa"/>
+          </w:tcPr>
+          <w:p>
+            <w:r>
+              <w:rPr>
+                <w:rFonts w:hint="eastAsia"/>
+              </w:rPr>
+              <w:t>リーン開発の本質を身につける</w:t>
+            </w:r>
+          </w:p>
+        </w:tc>
+        <w:tc>
+          <w:tcPr>
+            <w:tcW w:w="1536" w:type="dxa"/>
+          </w:tcPr>
+          <w:p>
+            <w:pPr>
+              <w:jc w:val="center"/>
+            </w:pPr>
+            <w:r>
+              <w:t>2019/9/15</w:t>
+            </w:r>
+          </w:p>
+        </w:tc>
+        <w:tc>
+          <w:tcPr>
+            <w:tcW w:w="2056" w:type="dxa"/>
+          </w:tcPr>
+          <w:p>
+            <w:r>
+              <w:rPr>
+                <w:rFonts w:hint="eastAsia"/>
+              </w:rPr>
+              <w:t>CI環境</w:t>
+            </w:r>
+          </w:p>
+        </w:tc>
+        <w:tc>
+          <w:tcPr>
+            <w:tcW w:w="1797" w:type="dxa"/>
+          </w:tcPr>
+          <w:p>
+            <w:pPr>
+              <w:jc w:val="center"/>
+            </w:pPr>
+            <w:r>
+              <w:rPr>
+                <w:rFonts w:hint="eastAsia"/>
+              </w:rPr>
+              <w:t>太田</w:t>
+            </w:r>
+          </w:p>
+        </w:tc>
+      </w:tr>
+      <w:tr>
+        <w:tc>
+          <w:tcPr>
+            <w:tcW w:w="4280" w:type="dxa"/>
+          </w:tcPr>
+          <w:p>
+            <w:r>
+              <w:rPr>
+                <w:rFonts w:hint="eastAsia"/>
+              </w:rPr>
+              <w:t>「画像処理で制御を行う移動型ロボット」を復習を行い、ロボット工学研究への復帰を目指す</w:t>
+            </w:r>
+          </w:p>
+        </w:tc>
+        <w:tc>
+          <w:tcPr>
+            <w:tcW w:w="1536" w:type="dxa"/>
+          </w:tcPr>
+          <w:p>
+            <w:pPr>
+              <w:jc w:val="center"/>
+            </w:pPr>
+            <w:r>
+              <w:rPr>
+                <w:rFonts w:hint="eastAsia"/>
+              </w:rPr>
               <w:t>いつまで？</w:t>
             </w:r>
           </w:p>
@@ -5908,15 +5787,70 @@
             <w:tcW w:w="2056" w:type="dxa"/>
           </w:tcPr>
           <w:p>
+            <w:r>
+              <w:rPr>
+                <w:rFonts w:hint="eastAsia"/>
+              </w:rPr>
+              <w:t>何にする？</w:t>
+            </w:r>
+          </w:p>
+        </w:tc>
+        <w:tc>
+          <w:tcPr>
+            <w:tcW w:w="1797" w:type="dxa"/>
+          </w:tcPr>
+          <w:p>
             <w:pPr>
-              <w:rPr>
-                <w:rFonts w:hint="eastAsia"/>
-              </w:rPr>
+              <w:jc w:val="center"/>
             </w:pPr>
             <w:r>
               <w:rPr>
                 <w:rFonts w:hint="eastAsia"/>
               </w:rPr>
+              <w:t>くりす</w:t>
+            </w:r>
+          </w:p>
+        </w:tc>
+      </w:tr>
+      <w:tr>
+        <w:tc>
+          <w:tcPr>
+            <w:tcW w:w="4280" w:type="dxa"/>
+          </w:tcPr>
+          <w:p>
+            <w:r>
+              <w:rPr>
+                <w:rFonts w:hint="eastAsia"/>
+              </w:rPr>
+              <w:t>“開発”のやり方を学び、最近悩んでいる「行き当たりばったり」の業務を改善する</w:t>
+            </w:r>
+          </w:p>
+        </w:tc>
+        <w:tc>
+          <w:tcPr>
+            <w:tcW w:w="1536" w:type="dxa"/>
+          </w:tcPr>
+          <w:p>
+            <w:pPr>
+              <w:jc w:val="center"/>
+            </w:pPr>
+            <w:r>
+              <w:rPr>
+                <w:rFonts w:hint="eastAsia"/>
+              </w:rPr>
+              <w:t>いつまで？</w:t>
+            </w:r>
+          </w:p>
+        </w:tc>
+        <w:tc>
+          <w:tcPr>
+            <w:tcW w:w="2056" w:type="dxa"/>
+          </w:tcPr>
+          <w:p>
+            <w:r>
+              <w:rPr>
+                <w:rFonts w:hint="eastAsia"/>
+              </w:rPr>
               <w:t>何にする？</w:t>
             </w:r>
           </w:p>
@@ -5927,9 +5861,7 @@
           </w:tcPr>
           <w:p>
             <w:pPr>
-              <w:rPr>
-                <w:rFonts w:hint="eastAsia"/>
-              </w:rPr>
+              <w:jc w:val="center"/>
             </w:pPr>
             <w:r>
               <w:rPr>
@@ -5946,11 +5878,11 @@
       <w:pPr>
         <w:pStyle w:val="30"/>
       </w:pPr>
-      <w:bookmarkStart w:id="11" w:name="_Toc6348616"/>
+      <w:bookmarkStart w:id="10" w:name="_Toc6348616"/>
       <w:r>
         <w:t>成果物</w:t>
       </w:r>
-      <w:bookmarkEnd w:id="11"/>
+      <w:bookmarkEnd w:id="10"/>
     </w:p>
     <w:p/>
     <w:p>
@@ -6100,14 +6032,14 @@
       <w:pPr>
         <w:pStyle w:val="30"/>
       </w:pPr>
-      <w:bookmarkStart w:id="12" w:name="_Toc6348617"/>
+      <w:bookmarkStart w:id="11" w:name="_Toc6348617"/>
       <w:r>
         <w:rPr>
           <w:rFonts w:hint="eastAsia"/>
         </w:rPr>
         <w:t>プロジェクト・メンバー</w:t>
       </w:r>
-      <w:bookmarkEnd w:id="12"/>
+      <w:bookmarkEnd w:id="11"/>
     </w:p>
     <w:p/>
     <w:tbl>
@@ -6268,14 +6200,14 @@
       <w:pPr>
         <w:pStyle w:val="30"/>
       </w:pPr>
-      <w:bookmarkStart w:id="13" w:name="_Toc6348618"/>
+      <w:bookmarkStart w:id="12" w:name="_Toc6348618"/>
       <w:r>
         <w:rPr>
           <w:rFonts w:hint="eastAsia"/>
         </w:rPr>
         <w:t>トレードオフマトリックス</w:t>
       </w:r>
-      <w:bookmarkEnd w:id="13"/>
+      <w:bookmarkEnd w:id="12"/>
     </w:p>
     <w:p/>
     <w:tbl>
@@ -6625,14 +6557,14 @@
       <w:pPr>
         <w:pStyle w:val="20"/>
       </w:pPr>
-      <w:bookmarkStart w:id="14" w:name="_Toc6348619"/>
+      <w:bookmarkStart w:id="13" w:name="_Toc6348619"/>
       <w:r>
         <w:rPr>
           <w:rFonts w:hint="eastAsia"/>
         </w:rPr>
         <w:t>やってみたい事リスト</w:t>
       </w:r>
-      <w:bookmarkEnd w:id="14"/>
+      <w:bookmarkEnd w:id="13"/>
     </w:p>
     <w:p/>
     <w:tbl>
@@ -6710,11 +6642,6 @@
             <w:tcW w:w="1103" w:type="dxa"/>
           </w:tcPr>
           <w:p>
-            <w:pPr>
-              <w:rPr>
-                <w:rFonts w:hint="eastAsia"/>
-              </w:rPr>
-            </w:pPr>
             <w:r>
               <w:rPr>
                 <w:rFonts w:hint="eastAsia"/>
@@ -6756,11 +6683,6 @@
             <w:tcW w:w="1103" w:type="dxa"/>
           </w:tcPr>
           <w:p>
-            <w:pPr>
-              <w:rPr>
-                <w:rFonts w:hint="eastAsia"/>
-              </w:rPr>
-            </w:pPr>
             <w:r>
               <w:rPr>
                 <w:rFonts w:hint="eastAsia"/>
@@ -6802,11 +6724,6 @@
             <w:tcW w:w="1103" w:type="dxa"/>
           </w:tcPr>
           <w:p>
-            <w:pPr>
-              <w:rPr>
-                <w:rFonts w:hint="eastAsia"/>
-              </w:rPr>
-            </w:pPr>
             <w:r>
               <w:rPr>
                 <w:rFonts w:hint="eastAsia"/>
@@ -6848,11 +6765,6 @@
             <w:tcW w:w="1103" w:type="dxa"/>
           </w:tcPr>
           <w:p>
-            <w:pPr>
-              <w:rPr>
-                <w:rFonts w:hint="eastAsia"/>
-              </w:rPr>
-            </w:pPr>
             <w:r>
               <w:rPr>
                 <w:rFonts w:hint="eastAsia"/>
@@ -6906,11 +6818,6 @@
             <w:tcW w:w="839" w:type="dxa"/>
           </w:tcPr>
           <w:p>
-            <w:pPr>
-              <w:rPr>
-                <w:rFonts w:hint="eastAsia"/>
-              </w:rPr>
-            </w:pPr>
             <w:r>
               <w:rPr>
                 <w:rFonts w:hint="eastAsia"/>
@@ -6992,19 +6899,54 @@
           <w:tcPr>
             <w:tcW w:w="839" w:type="dxa"/>
           </w:tcPr>
-          <w:p/>
+          <w:p>
+            <w:pPr>
+              <w:rPr>
+                <w:rFonts w:hint="eastAsia"/>
+              </w:rPr>
+            </w:pPr>
+            <w:r>
+              <w:rPr>
+                <w:rFonts w:hint="eastAsia"/>
+              </w:rPr>
+              <w:t>8</w:t>
+            </w:r>
+          </w:p>
         </w:tc>
         <w:tc>
           <w:tcPr>
             <w:tcW w:w="7349" w:type="dxa"/>
           </w:tcPr>
-          <w:p/>
+          <w:p>
+            <w:r>
+              <w:rPr>
+                <w:rFonts w:hint="eastAsia"/>
+              </w:rPr>
+              <w:t>現物、実機による制御の勉強</w:t>
+            </w:r>
+            <w:r>
+              <w:rPr>
+                <w:rFonts w:hint="eastAsia"/>
+              </w:rPr>
+              <w:t xml:space="preserve">　</w:t>
+            </w:r>
+            <w:r>
+              <w:t>(PID)</w:t>
+            </w:r>
+          </w:p>
         </w:tc>
         <w:tc>
           <w:tcPr>
             <w:tcW w:w="1103" w:type="dxa"/>
           </w:tcPr>
-          <w:p/>
+          <w:p>
+            <w:r>
+              <w:rPr>
+                <w:rFonts w:hint="eastAsia"/>
+              </w:rPr>
+              <w:t>いつか</w:t>
+            </w:r>
+          </w:p>
         </w:tc>
       </w:tr>
       <w:tr>
@@ -7012,19 +6954,43 @@
           <w:tcPr>
             <w:tcW w:w="839" w:type="dxa"/>
           </w:tcPr>
-          <w:p/>
+          <w:p>
+            <w:r>
+              <w:rPr>
+                <w:rFonts w:hint="eastAsia"/>
+              </w:rPr>
+              <w:t>9</w:t>
+            </w:r>
+          </w:p>
         </w:tc>
         <w:tc>
           <w:tcPr>
             <w:tcW w:w="7349" w:type="dxa"/>
           </w:tcPr>
-          <w:p/>
+          <w:p>
+            <w:r>
+              <w:t>PID</w:t>
+            </w:r>
+            <w:r>
+              <w:rPr>
+                <w:rFonts w:hint="eastAsia"/>
+              </w:rPr>
+              <w:t>制御</w:t>
+            </w:r>
+          </w:p>
         </w:tc>
         <w:tc>
           <w:tcPr>
             <w:tcW w:w="1103" w:type="dxa"/>
           </w:tcPr>
-          <w:p/>
+          <w:p>
+            <w:r>
+              <w:rPr>
+                <w:rFonts w:hint="eastAsia"/>
+              </w:rPr>
+              <w:t>もろた</w:t>
+            </w:r>
+          </w:p>
         </w:tc>
       </w:tr>
       <w:tr>
@@ -7032,19 +6998,42 @@
           <w:tcPr>
             <w:tcW w:w="839" w:type="dxa"/>
           </w:tcPr>
-          <w:p/>
+          <w:p>
+            <w:r>
+              <w:rPr>
+                <w:rFonts w:hint="eastAsia"/>
+              </w:rPr>
+              <w:t>10</w:t>
+            </w:r>
+            <w:bookmarkStart w:id="14" w:name="_GoBack"/>
+            <w:bookmarkEnd w:id="14"/>
+          </w:p>
         </w:tc>
         <w:tc>
           <w:tcPr>
             <w:tcW w:w="7349" w:type="dxa"/>
           </w:tcPr>
-          <w:p/>
+          <w:p>
+            <w:r>
+              <w:rPr>
+                <w:rFonts w:hint="eastAsia"/>
+              </w:rPr>
+              <w:t>データ駆動</w:t>
+            </w:r>
+          </w:p>
         </w:tc>
         <w:tc>
           <w:tcPr>
             <w:tcW w:w="1103" w:type="dxa"/>
           </w:tcPr>
-          <w:p/>
+          <w:p>
+            <w:r>
+              <w:rPr>
+                <w:rFonts w:hint="eastAsia"/>
+              </w:rPr>
+              <w:t>いつか</w:t>
+            </w:r>
+          </w:p>
         </w:tc>
       </w:tr>
       <w:tr>
@@ -10981,39 +10970,7 @@
           <w:rFonts w:hint="eastAsia"/>
           <w:i/>
         </w:rPr>
-        <w:t xml:space="preserve">an integrated set of elements, subsystems, or assemblies that accomplish a defined </w:t>
-      </w:r>
-      <w:proofErr w:type="spellStart"/>
-      <w:r>
-        <w:rPr>
-          <w:rFonts w:hint="eastAsia"/>
-          <w:i/>
-        </w:rPr>
-        <w:t>objective.These</w:t>
-      </w:r>
-      <w:proofErr w:type="spellEnd"/>
-      <w:r>
-        <w:rPr>
-          <w:rFonts w:hint="eastAsia"/>
-          <w:i/>
-        </w:rPr>
-        <w:t xml:space="preserve"> </w:t>
-      </w:r>
-      <w:proofErr w:type="spellStart"/>
-      <w:r>
-        <w:rPr>
-          <w:rFonts w:hint="eastAsia"/>
-          <w:i/>
-        </w:rPr>
-        <w:t>elsements</w:t>
-      </w:r>
-      <w:proofErr w:type="spellEnd"/>
-      <w:r>
-        <w:rPr>
-          <w:rFonts w:hint="eastAsia"/>
-          <w:i/>
-        </w:rPr>
-        <w:t xml:space="preserve"> include products(hardware,software,firmware),processes,people,information,techniques,facilities,services,and other support elements.</w:t>
+        <w:t>an integrated set of elements, subsystems, or assemblies that accomplish a defined objective.These elsements include products(hardware,software,firmware),processes,people,information,techniques,facilities,services,and other support elements.</w:t>
       </w:r>
     </w:p>
     <w:p>
@@ -11840,39 +11797,7 @@
           <w:rFonts w:hint="eastAsia"/>
           <w:i/>
         </w:rPr>
-        <w:t xml:space="preserve"> the requirements into </w:t>
-      </w:r>
-      <w:proofErr w:type="spellStart"/>
-      <w:r>
-        <w:rPr>
-          <w:rFonts w:hint="eastAsia"/>
-          <w:i/>
-        </w:rPr>
-        <w:t>a</w:t>
-      </w:r>
-      <w:proofErr w:type="spellEnd"/>
-      <w:r>
-        <w:rPr>
-          <w:rFonts w:hint="eastAsia"/>
-          <w:i/>
-        </w:rPr>
-        <w:t xml:space="preserve"> effective product, to permit consistent reproduction of the product where </w:t>
-      </w:r>
-      <w:proofErr w:type="spellStart"/>
-      <w:r>
-        <w:rPr>
-          <w:rFonts w:hint="eastAsia"/>
-          <w:i/>
-        </w:rPr>
-        <w:t>necessasy</w:t>
-      </w:r>
-      <w:proofErr w:type="spellEnd"/>
-      <w:r>
-        <w:rPr>
-          <w:rFonts w:hint="eastAsia"/>
-          <w:i/>
-        </w:rPr>
-        <w:t>, to use the product to provide the required services, to sustain the provision of those services and to dispose of the product when it is retired from service.</w:t>
+        <w:t xml:space="preserve"> the requirements into a effective product, to permit consistent reproduction of the product where necessasy, to use the product to provide the required services, to sustain the provision of those services and to dispose of the product when it is retired from service.</w:t>
       </w:r>
     </w:p>
     <w:p>
@@ -11897,71 +11822,7 @@
           <w:rFonts w:hint="eastAsia"/>
           <w:i/>
         </w:rPr>
-        <w:t xml:space="preserve">Technical processes enable systems engineers to coordinate the </w:t>
-      </w:r>
-      <w:proofErr w:type="spellStart"/>
-      <w:r>
-        <w:rPr>
-          <w:rFonts w:hint="eastAsia"/>
-          <w:i/>
-        </w:rPr>
-        <w:t>intractions</w:t>
-      </w:r>
-      <w:proofErr w:type="spellEnd"/>
-      <w:r>
-        <w:rPr>
-          <w:rFonts w:hint="eastAsia"/>
-          <w:i/>
-        </w:rPr>
-        <w:t xml:space="preserve"> between engineering specialists, other engineering disciplines, system stakeholders and operators, and manufacturing. They also address </w:t>
-      </w:r>
-      <w:proofErr w:type="spellStart"/>
-      <w:r>
-        <w:rPr>
-          <w:rFonts w:hint="eastAsia"/>
-          <w:i/>
-        </w:rPr>
-        <w:t>confrmance</w:t>
-      </w:r>
-      <w:proofErr w:type="spellEnd"/>
-      <w:r>
-        <w:rPr>
-          <w:rFonts w:hint="eastAsia"/>
-          <w:i/>
-        </w:rPr>
-        <w:t xml:space="preserve"> with the expectations and legislated requirements of society. These processes lead to the creation of a sufficient set of requirements and resulting system solutions that address the desired capabilities within the bounds of performance, </w:t>
-      </w:r>
-      <w:proofErr w:type="spellStart"/>
-      <w:r>
-        <w:rPr>
-          <w:rFonts w:hint="eastAsia"/>
-          <w:i/>
-        </w:rPr>
-        <w:t>environment,external</w:t>
-      </w:r>
-      <w:proofErr w:type="spellEnd"/>
-      <w:r>
-        <w:rPr>
-          <w:rFonts w:hint="eastAsia"/>
-          <w:i/>
-        </w:rPr>
-        <w:t xml:space="preserve"> </w:t>
-      </w:r>
-      <w:proofErr w:type="spellStart"/>
-      <w:r>
-        <w:rPr>
-          <w:rFonts w:hint="eastAsia"/>
-          <w:i/>
-        </w:rPr>
-        <w:t>interfaces,and</w:t>
-      </w:r>
-      <w:proofErr w:type="spellEnd"/>
-      <w:r>
-        <w:rPr>
-          <w:rFonts w:hint="eastAsia"/>
-          <w:i/>
-        </w:rPr>
-        <w:t xml:space="preserve"> design constraints.</w:t>
+        <w:t>Technical processes enable systems engineers to coordinate the intractions between engineering specialists, other engineering disciplines, system stakeholders and operators, and manufacturing. They also address confrmance with the expectations and legislated requirements of society. These processes lead to the creation of a sufficient set of requirements and resulting system solutions that address the desired capabilities within the bounds of performance, environment,external interfaces,and design constraints.</w:t>
       </w:r>
     </w:p>
     <w:p>
@@ -12064,11 +11925,11 @@
       </w:pPr>
     </w:p>
     <w:p/>
+    <w:bookmarkStart w:id="29" w:name="_Toc6348634"/>
     <w:p>
       <w:pPr>
         <w:pStyle w:val="30"/>
       </w:pPr>
-      <w:bookmarkStart w:id="29" w:name="_Toc6348634"/>
       <w:r>
         <w:rPr>
           <w:rFonts w:hint="eastAsia"/>
@@ -13131,7 +12992,7 @@
         <w:rPr>
           <w:noProof/>
         </w:rPr>
-        <w:object w:dxaOrig="1440" w:dyaOrig="1440" w14:anchorId="5EF7F7B9">
+        <w:object w:dxaOrig="1440" w:dyaOrig="1440" w14:anchorId="29A5DE18">
           <v:shapetype id="_x0000_t75" coordsize="21600,21600" o:spt="75" o:preferrelative="t" path="m@4@5l@4@11@9@11@9@5xe" filled="f" stroked="f">
             <v:stroke joinstyle="miter"/>
             <v:formulas>
@@ -13155,7 +13016,7 @@
             <v:imagedata r:id="rId15" o:title=""/>
             <w10:wrap type="square" anchorx="margin" anchory="margin"/>
           </v:shape>
-          <o:OLEObject Type="Embed" ProgID="Visio.Drawing.15" ShapeID="_x0000_s1026" DrawAspect="Content" ObjectID="_1617349049" r:id="rId16"/>
+          <o:OLEObject Type="Embed" ProgID="Visio.Drawing.15" ShapeID="_x0000_s1026" DrawAspect="Content" ObjectID="_1617648443" r:id="rId16"/>
         </w:object>
       </w:r>
       <w:r>
@@ -13589,11 +13450,11 @@
         </w:sectPr>
       </w:pPr>
     </w:p>
+    <w:bookmarkStart w:id="30" w:name="_Toc6348635"/>
     <w:p>
       <w:pPr>
         <w:pStyle w:val="20"/>
       </w:pPr>
-      <w:bookmarkStart w:id="30" w:name="_Toc6348635"/>
       <w:r>
         <w:rPr>
           <w:rFonts w:hint="eastAsia"/>
@@ -14090,7 +13951,7 @@
         <w:rPr>
           <w:rFonts w:hint="eastAsia"/>
         </w:rPr>
-        <w:t>〇〇</w:t>
+        <w:t>チャレンジの場の提供</w:t>
       </w:r>
       <w:r>
         <w:rPr>
@@ -14138,7 +13999,7 @@
         <w:rPr>
           <w:rFonts w:hint="eastAsia"/>
         </w:rPr>
-        <w:t>：成功率100%</w:t>
+        <w:t>：</w:t>
       </w:r>
     </w:p>
     <w:p>
@@ -14158,13 +14019,10 @@
         <w:rPr>
           <w:rFonts w:hint="eastAsia"/>
         </w:rPr>
-        <w:t>：理想のG波形（ベルシェイプ）で走る。</w:t>
-      </w:r>
-      <w:r>
-        <w:rPr>
-          <w:rFonts w:hint="eastAsia"/>
-        </w:rPr>
-        <w:t>前後、横の躍度0で走行する</w:t>
+        <w:t>：</w:t>
+      </w:r>
+      <w:r>
+        <w:t xml:space="preserve"> </w:t>
       </w:r>
     </w:p>
     <w:p/>
@@ -19298,15 +19156,7 @@
           </w:tcPr>
           <w:p>
             <w:r>
-              <w:t>Systems Engineering (</w:t>
-            </w:r>
-            <w:proofErr w:type="spellStart"/>
-            <w:r>
-              <w:t>SysML</w:t>
-            </w:r>
-            <w:proofErr w:type="spellEnd"/>
-            <w:r>
-              <w:t>)</w:t>
+              <w:t>Systems Engineering (SysML)</w:t>
             </w:r>
           </w:p>
         </w:tc>
@@ -22880,7 +22730,6 @@
     <w:lsdException w:name="Table Web 1" w:semiHidden="1" w:unhideWhenUsed="1"/>
     <w:lsdException w:name="Table Web 2" w:semiHidden="1" w:unhideWhenUsed="1"/>
     <w:lsdException w:name="Table Web 3" w:semiHidden="1" w:unhideWhenUsed="1"/>
-    <w:lsdException w:name="Table Grid" w:semiHidden="1" w:unhideWhenUsed="1"/>
     <w:lsdException w:name="Table Theme" w:semiHidden="1" w:unhideWhenUsed="1"/>
     <w:lsdException w:name="Placeholder Text" w:semiHidden="1" w:uiPriority="99"/>
     <w:lsdException w:name="No Spacing" w:uiPriority="1" w:qFormat="1"/>
@@ -25288,7 +25137,7 @@
 </file>
 
 <file path=customXml/itemProps4.xml><?xml version="1.0" encoding="utf-8"?>
-<ds:datastoreItem xmlns:ds="http://schemas.openxmlformats.org/officeDocument/2006/customXml" ds:itemID="{FA4AB7E1-D723-CE4B-9D10-0392599E034E}">
+<ds:datastoreItem xmlns:ds="http://schemas.openxmlformats.org/officeDocument/2006/customXml" ds:itemID="{A37348FC-F513-5F4E-ADFC-C0B82F5B0F30}">
   <ds:schemaRefs>
     <ds:schemaRef ds:uri="http://schemas.openxmlformats.org/officeDocument/2006/bibliography"/>
   </ds:schemaRefs>

</xml_diff>